<commit_message>
ajout d'information dans fichier1
</commit_message>
<xml_diff>
--- a/fichier1.docx
+++ b/fichier1.docx
@@ -4,7 +4,13 @@
   <w:body>
     <w:p>
       <w:r>
-        <w:t>git</w:t>
+        <w:t>G</w:t>
+      </w:r>
+      <w:r>
+        <w:t>it</w:t>
+      </w:r>
+      <w:r>
+        <w:t xml:space="preserve"> fichier1</w:t>
       </w:r>
       <w:bookmarkStart w:id="0" w:name="_GoBack"/>
       <w:bookmarkEnd w:id="0"/>

</xml_diff>

<commit_message>
une deuxième ligne ajouté au fichier
</commit_message>
<xml_diff>
--- a/fichier1.docx
+++ b/fichier1.docx
@@ -11,6 +11,17 @@
       </w:r>
       <w:r>
         <w:t xml:space="preserve"> fichier1</w:t>
+      </w:r>
+    </w:p>
+    <w:p>
+      <w:r>
+        <w:t xml:space="preserve">Une </w:t>
+      </w:r>
+      <w:r>
+        <w:t xml:space="preserve">deuxième </w:t>
+      </w:r>
+      <w:r>
+        <w:t>ligne ajouté</w:t>
       </w:r>
       <w:bookmarkStart w:id="0" w:name="_GoBack"/>
       <w:bookmarkEnd w:id="0"/>

</xml_diff>